<commit_message>
Ficha de MEtricas de Indice Cambios Items de Configuracion
Ficha de MEtricas de Indice Cambios Items de Configuracion
</commit_message>
<xml_diff>
--- a/Area_de_Proceso-_MA/FMICIC_V1.0_2015.docx
+++ b/Area_de_Proceso-_MA/FMICIC_V1.0_2015.docx
@@ -629,6 +629,7 @@
           </w:tcPr>
           <w:p>
             <w:pPr>
+              <w:jc w:val="center"/>
               <w:rPr>
                 <w:rFonts w:asciiTheme="minorHAnsi" w:hAnsiTheme="minorHAnsi"/>
                 <w:b/>
@@ -650,18 +651,11 @@
               <w:bottom w:val="single" w:sz="4" w:space="0" w:color="auto"/>
             </w:tcBorders>
             <w:shd w:val="clear" w:color="auto" w:fill="auto"/>
-          </w:tcPr>
-          <w:p>
-            <w:pPr>
-              <w:rPr>
-                <w:rFonts w:asciiTheme="minorHAnsi" w:hAnsiTheme="minorHAnsi"/>
-                <w:sz w:val="16"/>
-                <w:szCs w:val="16"/>
-              </w:rPr>
-            </w:pPr>
-          </w:p>
-          <w:p>
-            <w:pPr>
+            <w:vAlign w:val="center"/>
+          </w:tcPr>
+          <w:p>
+            <w:pPr>
+              <w:jc w:val="center"/>
               <w:rPr>
                 <w:rFonts w:asciiTheme="minorHAnsi" w:hAnsiTheme="minorHAnsi"/>
               </w:rPr>
@@ -672,13 +666,6 @@
                 <w:lang w:val="en-US"/>
               </w:rPr>
               <w:t>UTP-GPS-ALARM</w:t>
-            </w:r>
-            <w:r>
-              <w:rPr>
-                <w:rFonts w:asciiTheme="minorHAnsi" w:hAnsiTheme="minorHAnsi"/>
-                <w:lang w:val="en-US"/>
-              </w:rPr>
-              <w:t xml:space="preserve"> </w:t>
             </w:r>
           </w:p>
         </w:tc>
@@ -699,6 +686,7 @@
           </w:tcPr>
           <w:p>
             <w:pPr>
+              <w:jc w:val="center"/>
               <w:rPr>
                 <w:rFonts w:asciiTheme="minorHAnsi" w:hAnsiTheme="minorHAnsi"/>
                 <w:b/>
@@ -720,16 +708,19 @@
               <w:bottom w:val="single" w:sz="4" w:space="0" w:color="auto"/>
             </w:tcBorders>
             <w:shd w:val="clear" w:color="auto" w:fill="auto"/>
-          </w:tcPr>
-          <w:p>
-            <w:pPr>
-              <w:rPr>
-                <w:rFonts w:asciiTheme="minorHAnsi" w:hAnsiTheme="minorHAnsi"/>
-              </w:rPr>
-            </w:pPr>
-          </w:p>
-          <w:p>
-            <w:pPr>
+            <w:vAlign w:val="center"/>
+          </w:tcPr>
+          <w:p>
+            <w:pPr>
+              <w:jc w:val="center"/>
+              <w:rPr>
+                <w:rFonts w:asciiTheme="minorHAnsi" w:hAnsiTheme="minorHAnsi"/>
+              </w:rPr>
+            </w:pPr>
+          </w:p>
+          <w:p>
+            <w:pPr>
+              <w:jc w:val="center"/>
               <w:rPr>
                 <w:rFonts w:asciiTheme="minorHAnsi" w:hAnsiTheme="minorHAnsi"/>
               </w:rPr>
@@ -755,17 +746,11 @@
               <w:bottom w:val="single" w:sz="4" w:space="0" w:color="auto"/>
             </w:tcBorders>
             <w:shd w:val="pct10" w:color="auto" w:fill="auto"/>
-          </w:tcPr>
-          <w:p>
-            <w:pPr>
-              <w:rPr>
-                <w:rFonts w:asciiTheme="minorHAnsi" w:hAnsiTheme="minorHAnsi"/>
-                <w:b/>
-              </w:rPr>
-            </w:pPr>
-          </w:p>
-          <w:p>
-            <w:pPr>
+            <w:vAlign w:val="center"/>
+          </w:tcPr>
+          <w:p>
+            <w:pPr>
+              <w:jc w:val="center"/>
               <w:rPr>
                 <w:rFonts w:asciiTheme="minorHAnsi" w:hAnsiTheme="minorHAnsi"/>
                 <w:b/>
@@ -787,17 +772,11 @@
               <w:bottom w:val="single" w:sz="4" w:space="0" w:color="auto"/>
             </w:tcBorders>
             <w:shd w:val="pct10" w:color="auto" w:fill="auto"/>
-          </w:tcPr>
-          <w:p>
-            <w:pPr>
-              <w:rPr>
-                <w:rFonts w:asciiTheme="minorHAnsi" w:hAnsiTheme="minorHAnsi"/>
-                <w:b/>
-              </w:rPr>
-            </w:pPr>
-          </w:p>
-          <w:p>
-            <w:pPr>
+            <w:vAlign w:val="center"/>
+          </w:tcPr>
+          <w:p>
+            <w:pPr>
+              <w:jc w:val="center"/>
               <w:rPr>
                 <w:rFonts w:asciiTheme="minorHAnsi" w:hAnsiTheme="minorHAnsi"/>
                 <w:b/>
@@ -822,9 +801,11 @@
             <w:tcW w:w="3745" w:type="dxa"/>
             <w:gridSpan w:val="2"/>
             <w:shd w:val="clear" w:color="auto" w:fill="auto"/>
-          </w:tcPr>
-          <w:p>
-            <w:pPr>
+            <w:vAlign w:val="center"/>
+          </w:tcPr>
+          <w:p>
+            <w:pPr>
+              <w:jc w:val="center"/>
               <w:rPr>
                 <w:rFonts w:asciiTheme="minorHAnsi" w:hAnsiTheme="minorHAnsi"/>
                 <w:lang w:val="es-ES_tradnl"/>
@@ -851,10 +832,12 @@
           <w:tcPr>
             <w:tcW w:w="4895" w:type="dxa"/>
             <w:shd w:val="clear" w:color="auto" w:fill="auto"/>
+            <w:vAlign w:val="center"/>
           </w:tcPr>
           <w:p>
             <w:pPr>
               <w:spacing w:line="360" w:lineRule="auto"/>
+              <w:jc w:val="center"/>
               <w:rPr>
                 <w:rFonts w:asciiTheme="minorHAnsi" w:hAnsiTheme="minorHAnsi"/>
               </w:rPr>
@@ -968,16 +951,11 @@
             <w:tcBorders>
               <w:bottom w:val="single" w:sz="4" w:space="0" w:color="auto"/>
             </w:tcBorders>
-          </w:tcPr>
-          <w:p>
-            <w:pPr>
-              <w:rPr>
-                <w:rFonts w:asciiTheme="minorHAnsi" w:hAnsiTheme="minorHAnsi"/>
-              </w:rPr>
-            </w:pPr>
-          </w:p>
-          <w:p>
-            <w:pPr>
+            <w:vAlign w:val="center"/>
+          </w:tcPr>
+          <w:p>
+            <w:pPr>
+              <w:jc w:val="center"/>
               <w:rPr>
                 <w:rFonts w:asciiTheme="minorHAnsi" w:hAnsiTheme="minorHAnsi"/>
                 <w:color w:val="000000"/>
@@ -986,23 +964,23 @@
             <w:r>
               <w:rPr>
                 <w:rFonts w:asciiTheme="minorHAnsi" w:hAnsiTheme="minorHAnsi"/>
-                <w:lang w:val="en-US"/>
-              </w:rPr>
-              <w:t>UTP-GPS-ALARM</w:t>
-            </w:r>
-            <w:r>
-              <w:rPr>
-                <w:rFonts w:asciiTheme="minorHAnsi" w:hAnsiTheme="minorHAnsi"/>
-                <w:color w:val="000000"/>
-              </w:rPr>
-              <w:t xml:space="preserve"> </w:t>
+                <w:lang w:val="es-PE"/>
+              </w:rPr>
+              <w:t xml:space="preserve">Todos los Documentos  </w:t>
+            </w:r>
+            <w:r>
+              <w:rPr>
+                <w:rFonts w:asciiTheme="minorHAnsi" w:hAnsiTheme="minorHAnsi"/>
+                <w:lang w:val="es-PE"/>
+              </w:rPr>
+              <w:t>de los Procesos</w:t>
             </w:r>
           </w:p>
         </w:tc>
       </w:tr>
       <w:tr>
         <w:trPr>
-          <w:trHeight w:val="567"/>
+          <w:trHeight w:val="555"/>
         </w:trPr>
         <w:tc>
           <w:tcPr>
@@ -1034,20 +1012,14 @@
             <w:tcBorders>
               <w:bottom w:val="single" w:sz="4" w:space="0" w:color="auto"/>
             </w:tcBorders>
-          </w:tcPr>
-          <w:p>
-            <w:pPr>
-              <w:rPr>
-                <w:rFonts w:asciiTheme="minorHAnsi" w:hAnsiTheme="minorHAnsi"/>
-                <w:color w:val="FF0000"/>
-              </w:rPr>
-            </w:pPr>
-          </w:p>
-          <w:p>
-            <w:pPr>
-              <w:rPr>
-                <w:rFonts w:asciiTheme="minorHAnsi" w:hAnsiTheme="minorHAnsi"/>
-                <w:color w:val="FF0000"/>
+            <w:vAlign w:val="center"/>
+          </w:tcPr>
+          <w:p>
+            <w:pPr>
+              <w:jc w:val="center"/>
+              <w:rPr>
+                <w:rFonts w:asciiTheme="minorHAnsi" w:hAnsiTheme="minorHAnsi"/>
+                <w:i/>
               </w:rPr>
             </w:pPr>
             <w:r>
@@ -1056,21 +1028,6 @@
               </w:rPr>
               <w:t>Todas</w:t>
             </w:r>
-            <w:r>
-              <w:rPr>
-                <w:rFonts w:asciiTheme="minorHAnsi" w:hAnsiTheme="minorHAnsi"/>
-                <w:color w:val="FF0000"/>
-              </w:rPr>
-              <w:t xml:space="preserve"> </w:t>
-            </w:r>
-          </w:p>
-          <w:p>
-            <w:pPr>
-              <w:rPr>
-                <w:rFonts w:asciiTheme="minorHAnsi" w:hAnsiTheme="minorHAnsi"/>
-                <w:i/>
-              </w:rPr>
-            </w:pPr>
           </w:p>
         </w:tc>
       </w:tr>
@@ -1201,6 +1158,10 @@
               </w:rPr>
             </w:pPr>
             <w:r>
+              <w:rPr>
+                <w:noProof/>
+                <w:lang w:val="es-PE" w:eastAsia="es-PE"/>
+              </w:rPr>
               <w:drawing>
                 <wp:inline distT="0" distB="0" distL="0" distR="0" wp14:anchorId="2620D82C" wp14:editId="5511D5D1">
                   <wp:extent cx="4048125" cy="952500"/>
@@ -1251,23 +1212,6 @@
               </w:drawing>
             </w:r>
           </w:p>
-          <w:p>
-            <w:pPr>
-              <w:tabs>
-                <w:tab w:val="left" w:leader="dot" w:pos="2161"/>
-              </w:tabs>
-              <w:ind w:left="2176" w:hanging="2176"/>
-              <w:rPr>
-                <w:rFonts w:asciiTheme="minorHAnsi" w:hAnsiTheme="minorHAnsi"/>
-              </w:rPr>
-            </w:pPr>
-            <w:r>
-              <w:rPr>
-                <w:rFonts w:asciiTheme="minorHAnsi" w:hAnsiTheme="minorHAnsi"/>
-              </w:rPr>
-              <w:t xml:space="preserve">La fórmula aplicará para cada repositorio. </w:t>
-            </w:r>
-          </w:p>
         </w:tc>
       </w:tr>
       <w:tr>
@@ -1309,6 +1253,45 @@
                 <w:rFonts w:asciiTheme="minorHAnsi" w:hAnsiTheme="minorHAnsi"/>
               </w:rPr>
             </w:pPr>
+            <w:r>
+              <w:rPr>
+                <w:rFonts w:asciiTheme="minorHAnsi" w:hAnsiTheme="minorHAnsi"/>
+              </w:rPr>
+              <w:t xml:space="preserve">Ir al Repositorio </w:t>
+            </w:r>
+            <w:proofErr w:type="spellStart"/>
+            <w:r>
+              <w:rPr>
+                <w:rFonts w:asciiTheme="minorHAnsi" w:hAnsiTheme="minorHAnsi"/>
+              </w:rPr>
+              <w:t>Github</w:t>
+            </w:r>
+            <w:proofErr w:type="spellEnd"/>
+            <w:r>
+              <w:rPr>
+                <w:rFonts w:asciiTheme="minorHAnsi" w:hAnsiTheme="minorHAnsi"/>
+              </w:rPr>
+              <w:t xml:space="preserve"> y buscar dentro del enlace</w:t>
+            </w:r>
+          </w:p>
+          <w:p>
+            <w:pPr>
+              <w:jc w:val="both"/>
+              <w:rPr>
+                <w:rFonts w:asciiTheme="minorHAnsi" w:hAnsiTheme="minorHAnsi"/>
+                <w:b/>
+              </w:rPr>
+            </w:pPr>
+            <w:hyperlink r:id="rId9" w:history="1">
+              <w:r>
+                <w:rPr>
+                  <w:rStyle w:val="Hipervnculo"/>
+                  <w:rFonts w:asciiTheme="minorHAnsi" w:hAnsiTheme="minorHAnsi"/>
+                  <w:b/>
+                </w:rPr>
+                <w:t>https://github.com/lowrider80/UTP-GPS-ALARM/tree/master/Area_de_Proceso-CM/SOLACC</w:t>
+              </w:r>
+            </w:hyperlink>
           </w:p>
           <w:p>
             <w:pPr>
@@ -1458,6 +1441,8 @@
                 <w:rFonts w:asciiTheme="minorHAnsi" w:hAnsiTheme="minorHAnsi"/>
               </w:rPr>
             </w:pPr>
+            <w:bookmarkStart w:id="0" w:name="_GoBack"/>
+            <w:bookmarkEnd w:id="0"/>
           </w:p>
           <w:p>
             <w:pPr>
@@ -2427,6 +2412,10 @@
               </w:rPr>
             </w:pPr>
             <w:r>
+              <w:rPr>
+                <w:noProof/>
+                <w:lang w:val="es-PE" w:eastAsia="es-PE"/>
+              </w:rPr>
               <w:drawing>
                 <wp:inline distT="0" distB="0" distL="0" distR="0" wp14:anchorId="40D4960A" wp14:editId="368CD680">
                   <wp:extent cx="3190875" cy="1143000"/>
@@ -2445,7 +2434,7 @@
                           </pic:cNvPicPr>
                         </pic:nvPicPr>
                         <pic:blipFill>
-                          <a:blip r:embed="rId9">
+                          <a:blip r:embed="rId10">
                             <a:extLst>
                               <a:ext uri="{28A0092B-C50C-407E-A947-70E740481C1C}">
                                 <a14:useLocalDpi xmlns:a14="http://schemas.microsoft.com/office/drawing/2010/main" val="0"/>
@@ -3787,8 +3776,6 @@
               </w:rPr>
               <w:t xml:space="preserve">• En caso de una alerta verde, se debe indicar en el acta de reunión que se revisó la métrica encontrándose dentro de los márgenes permitidos. </w:t>
             </w:r>
-            <w:bookmarkStart w:id="0" w:name="_GoBack"/>
-            <w:bookmarkEnd w:id="0"/>
           </w:p>
           <w:p>
             <w:pPr>
@@ -4221,6 +4208,10 @@
         </w:rPr>
       </w:pPr>
       <w:r>
+        <w:rPr>
+          <w:noProof/>
+          <w:lang w:val="es-PE" w:eastAsia="es-PE"/>
+        </w:rPr>
         <w:drawing>
           <wp:inline distT="0" distB="0" distL="0" distR="0">
             <wp:extent cx="4648200" cy="952500"/>
@@ -4292,6 +4283,10 @@
         </w:rPr>
       </w:pPr>
       <w:r>
+        <w:rPr>
+          <w:noProof/>
+          <w:lang w:val="es-PE" w:eastAsia="es-PE"/>
+        </w:rPr>
         <w:drawing>
           <wp:inline distT="0" distB="0" distL="0" distR="0">
             <wp:extent cx="3190875" cy="1143000"/>
@@ -4310,7 +4305,7 @@
                     </pic:cNvPicPr>
                   </pic:nvPicPr>
                   <pic:blipFill>
-                    <a:blip r:embed="rId9">
+                    <a:blip r:embed="rId10">
                       <a:extLst>
                         <a:ext uri="{28A0092B-C50C-407E-A947-70E740481C1C}">
                           <a14:useLocalDpi xmlns:a14="http://schemas.microsoft.com/office/drawing/2010/main" val="0"/>
@@ -4343,7 +4338,7 @@
       </w:r>
     </w:p>
     <w:sectPr>
-      <w:headerReference w:type="default" r:id="rId10"/>
+      <w:headerReference w:type="default" r:id="rId11"/>
       <w:pgSz w:w="12240" w:h="15840"/>
       <w:pgMar w:top="1417" w:right="1701" w:bottom="1417" w:left="1701" w:header="708" w:footer="708" w:gutter="0"/>
       <w:cols w:space="708"/>
@@ -5471,6 +5466,17 @@
       <w:contextualSpacing/>
     </w:pPr>
   </w:style>
+  <w:style w:type="character" w:styleId="Hipervnculo">
+    <w:name w:val="Hyperlink"/>
+    <w:basedOn w:val="Fuentedeprrafopredeter"/>
+    <w:uiPriority w:val="99"/>
+    <w:unhideWhenUsed/>
+    <w:rsid w:val="00016212"/>
+    <w:rPr>
+      <w:color w:val="0563C1" w:themeColor="hyperlink"/>
+      <w:u w:val="single"/>
+    </w:rPr>
+  </w:style>
 </w:styles>
 </file>
 

</xml_diff>